<commit_message>
Error on A06 due date corrected
</commit_message>
<xml_diff>
--- a/A06_LERP/A06 - LERP.docx
+++ b/A06_LERP/A06 - LERP.docx
@@ -380,8 +380,10 @@
           <w:sz w:val="27"/>
           <w:szCs w:val="27"/>
         </w:rPr>
-        <w:t>7</w:t>
-      </w:r>
+        <w:t>6</w:t>
+      </w:r>
+      <w:bookmarkStart w:id="0" w:name="_GoBack"/>
+      <w:bookmarkEnd w:id="0"/>
       <w:r>
         <w:rPr>
           <w:rFonts w:eastAsia="Times New Roman"/>
@@ -2371,8 +2373,6 @@
         </w:rPr>
         <w:t>And push to your repository. In your submission you will need to give us the repository address in which your project is allocated through a Submission comment.</w:t>
       </w:r>
-      <w:bookmarkStart w:id="0" w:name="_GoBack"/>
-      <w:bookmarkEnd w:id="0"/>
     </w:p>
     <w:p>
       <w:pPr>
@@ -7149,7 +7149,7 @@
 </file>
 
 <file path=customXml/itemProps1.xml><?xml version="1.0" encoding="utf-8"?>
-<ds:datastoreItem xmlns:ds="http://schemas.openxmlformats.org/officeDocument/2006/customXml" ds:itemID="{79A62264-0EBA-4B6B-AB57-D86A022B5091}">
+<ds:datastoreItem xmlns:ds="http://schemas.openxmlformats.org/officeDocument/2006/customXml" ds:itemID="{D96E9878-D148-472C-AEB1-647CF5005997}">
   <ds:schemaRefs>
     <ds:schemaRef ds:uri="http://schemas.openxmlformats.org/officeDocument/2006/bibliography"/>
   </ds:schemaRefs>

</xml_diff>